<commit_message>
Ruwe versie van pre-processing is geschreven. Keuze van algorithmes en dimension reduction is gedaan. Denk beter om nu te programmeren van een specifieke vraag en dan verder gaan
</commit_message>
<xml_diff>
--- a/protocol.docx
+++ b/protocol.docx
@@ -3,9 +3,403 @@
 <w:document xmlns:wpc="http://schemas.microsoft.com/office/word/2010/wordprocessingCanvas" xmlns:cx="http://schemas.microsoft.com/office/drawing/2014/chartex" xmlns:cx1="http://schemas.microsoft.com/office/drawing/2015/9/8/chartex" xmlns:cx2="http://schemas.microsoft.com/office/drawing/2015/10/21/chartex" xmlns:cx3="http://schemas.microsoft.com/office/drawing/2016/5/9/chartex" xmlns:cx4="http://schemas.microsoft.com/office/drawing/2016/5/10/chartex" xmlns:cx5="http://schemas.microsoft.com/office/drawing/2016/5/11/chartex" xmlns:cx6="http://schemas.microsoft.com/office/drawing/2016/5/12/chartex" xmlns:cx7="http://schemas.microsoft.com/office/drawing/2016/5/13/chartex" xmlns:cx8="http://schemas.microsoft.com/office/drawing/2016/5/14/chartex" xmlns:mc="http://schemas.openxmlformats.org/markup-compatibility/2006" xmlns:aink="http://schemas.microsoft.com/office/drawing/2016/ink" xmlns:am3d="http://schemas.microsoft.com/office/drawing/2017/model3d" xmlns:o="urn:schemas-microsoft-com:office:office" xmlns:r="http://schemas.openxmlformats.org/officeDocument/2006/relationships" xmlns:m="http://schemas.openxmlformats.org/officeDocument/2006/math" xmlns:v="urn:schemas-microsoft-com:vml" xmlns:wp14="http://schemas.microsoft.com/office/word/2010/wordprocessingDrawing" xmlns:wp="http://schemas.openxmlformats.org/drawingml/2006/wordprocessingDrawing" xmlns:w10="urn:schemas-microsoft-com:office:word" xmlns:w="http://schemas.openxmlformats.org/wordprocessingml/2006/main" xmlns:w14="http://schemas.microsoft.com/office/word/2010/wordml" xmlns:w15="http://schemas.microsoft.com/office/word/2012/wordml" xmlns:w16cid="http://schemas.microsoft.com/office/word/2016/wordml/cid" xmlns:w16se="http://schemas.microsoft.com/office/word/2015/wordml/symex" xmlns:wpg="http://schemas.microsoft.com/office/word/2010/wordprocessingGroup" xmlns:wpi="http://schemas.microsoft.com/office/word/2010/wordprocessingInk" xmlns:wne="http://schemas.microsoft.com/office/word/2006/wordml" xmlns:wps="http://schemas.microsoft.com/office/word/2010/wordprocessingShape" mc:Ignorable="w14 w15 w16se w16cid wp14">
   <w:body>
     <w:p>
+      <w:pPr>
+        <w:rPr>
+          <w:b/>
+          <w:bCs/>
+        </w:rPr>
+      </w:pPr>
+      <w:r>
+        <w:rPr>
+          <w:b/>
+          <w:bCs/>
+        </w:rPr>
+        <w:t>Pre-processing</w:t>
+      </w:r>
+    </w:p>
+    <w:p>
+      <w:r>
+        <w:t xml:space="preserve">The data is </w:t>
+      </w:r>
+      <w:r>
+        <w:t xml:space="preserve">distributed over several files, as we want only one pandas dataframe with all the observations, the different files will be combined to one data frame. </w:t>
+      </w:r>
+      <w:r>
+        <w:t xml:space="preserve"> As the pre-processing is already </w:t>
+      </w:r>
+      <w:r>
+        <w:t xml:space="preserve"> executed</w:t>
+      </w:r>
+      <w:r>
+        <w:t xml:space="preserve">, </w:t>
+      </w:r>
+      <w:r>
+        <w:t xml:space="preserve">no missing data </w:t>
+      </w:r>
+      <w:r>
+        <w:t xml:space="preserve">handling </w:t>
+      </w:r>
+      <w:r>
+        <w:t>ha</w:t>
+      </w:r>
+      <w:r>
+        <w:t>s</w:t>
+      </w:r>
+      <w:r>
+        <w:t xml:space="preserve"> to performed. </w:t>
+      </w:r>
+      <w:r>
+        <w:t xml:space="preserve">No column is categorical and thus no dummy-coding has to be performed. The resulting dataset is cleaned and thus ready to analyze. </w:t>
+      </w:r>
+    </w:p>
+    <w:p>
+      <w:pPr>
+        <w:rPr>
+          <w:rFonts w:ascii="Segoe UI" w:eastAsia="Times New Roman" w:hAnsi="Segoe UI" w:cs="Segoe UI"/>
+          <w:sz w:val="21"/>
+          <w:szCs w:val="21"/>
+          <w:lang w:eastAsia="nl-BE"/>
+        </w:rPr>
+      </w:pPr>
+      <w:r>
+        <w:t>T</w:t>
+      </w:r>
+      <w:r>
+        <w:t>he</w:t>
+      </w:r>
+      <w:r>
+        <w:t xml:space="preserve"> </w:t>
+      </w:r>
+      <w:r>
+        <w:t xml:space="preserve">initial </w:t>
+      </w:r>
+      <w:r>
+        <w:t xml:space="preserve">dataset contains 130 features </w:t>
+      </w:r>
+      <w:r>
+        <w:rPr>
+          <w:rFonts w:ascii="Segoe UI" w:eastAsia="Times New Roman" w:hAnsi="Segoe UI" w:cs="Segoe UI"/>
+          <w:sz w:val="21"/>
+          <w:szCs w:val="21"/>
+          <w:lang w:eastAsia="nl-BE"/>
+        </w:rPr>
+        <w:t>but the</w:t>
+      </w:r>
+      <w:r>
+        <w:rPr>
+          <w:rFonts w:ascii="Segoe UI" w:eastAsia="Times New Roman" w:hAnsi="Segoe UI" w:cs="Segoe UI"/>
+          <w:sz w:val="21"/>
+          <w:szCs w:val="21"/>
+          <w:lang w:eastAsia="nl-BE"/>
+        </w:rPr>
+        <w:t>se</w:t>
+      </w:r>
+      <w:r>
+        <w:rPr>
+          <w:rFonts w:ascii="Segoe UI" w:eastAsia="Times New Roman" w:hAnsi="Segoe UI" w:cs="Segoe UI"/>
+          <w:sz w:val="21"/>
+          <w:szCs w:val="21"/>
+          <w:lang w:eastAsia="nl-BE"/>
+        </w:rPr>
+        <w:t xml:space="preserve"> are not informative</w:t>
+      </w:r>
+      <w:r>
+        <w:rPr>
+          <w:rFonts w:ascii="Segoe UI" w:eastAsia="Times New Roman" w:hAnsi="Segoe UI" w:cs="Segoe UI"/>
+          <w:sz w:val="21"/>
+          <w:szCs w:val="21"/>
+          <w:lang w:eastAsia="nl-BE"/>
+        </w:rPr>
+        <w:t xml:space="preserve">. Therefore </w:t>
+      </w:r>
+      <w:r>
+        <w:rPr>
+          <w:rFonts w:ascii="Segoe UI" w:eastAsia="Times New Roman" w:hAnsi="Segoe UI" w:cs="Segoe UI"/>
+          <w:sz w:val="21"/>
+          <w:szCs w:val="21"/>
+          <w:lang w:eastAsia="nl-BE"/>
+        </w:rPr>
+        <w:t>the choice of algorithms that will be used did not take into account the interpretability.</w:t>
+      </w:r>
+    </w:p>
+    <w:p>
+      <w:pPr>
+        <w:rPr>
+          <w:rFonts w:ascii="Segoe UI" w:eastAsia="Times New Roman" w:hAnsi="Segoe UI" w:cs="Segoe UI"/>
+          <w:sz w:val="21"/>
+          <w:szCs w:val="21"/>
+          <w:lang w:eastAsia="nl-BE"/>
+        </w:rPr>
+      </w:pPr>
+      <w:r>
+        <w:rPr>
+          <w:rFonts w:ascii="Segoe UI" w:eastAsia="Times New Roman" w:hAnsi="Segoe UI" w:cs="Segoe UI"/>
+          <w:sz w:val="21"/>
+          <w:szCs w:val="21"/>
+          <w:lang w:eastAsia="nl-BE"/>
+        </w:rPr>
+        <w:t xml:space="preserve">To start a linear regression model will be created on all the features, this will be used as starting </w:t>
+      </w:r>
+      <w:r>
+        <w:rPr>
+          <w:rFonts w:ascii="Segoe UI" w:eastAsia="Times New Roman" w:hAnsi="Segoe UI" w:cs="Segoe UI"/>
+          <w:sz w:val="21"/>
+          <w:szCs w:val="21"/>
+          <w:lang w:eastAsia="nl-BE"/>
+        </w:rPr>
+        <w:t xml:space="preserve">point such that model amandements can be compared. </w:t>
+      </w:r>
+    </w:p>
+    <w:p>
+      <w:pPr>
+        <w:rPr>
+          <w:rFonts w:ascii="Segoe UI" w:eastAsia="Times New Roman" w:hAnsi="Segoe UI" w:cs="Segoe UI"/>
+          <w:b/>
+          <w:bCs/>
+          <w:sz w:val="21"/>
+          <w:szCs w:val="21"/>
+          <w:lang w:eastAsia="nl-BE"/>
+        </w:rPr>
+      </w:pPr>
+      <w:r>
+        <w:rPr>
+          <w:rFonts w:ascii="Segoe UI" w:eastAsia="Times New Roman" w:hAnsi="Segoe UI" w:cs="Segoe UI"/>
+          <w:b/>
+          <w:bCs/>
+          <w:sz w:val="21"/>
+          <w:szCs w:val="21"/>
+          <w:lang w:eastAsia="nl-BE"/>
+        </w:rPr>
+        <w:t>Dimension reduction</w:t>
+      </w:r>
+    </w:p>
+    <w:p>
+      <w:pPr>
+        <w:pStyle w:val="Lijstalinea"/>
+        <w:numPr>
+          <w:ilvl w:val="0"/>
+          <w:numId w:val="2"/>
+        </w:numPr>
+        <w:rPr>
+          <w:rFonts w:ascii="Segoe UI" w:eastAsia="Times New Roman" w:hAnsi="Segoe UI" w:cs="Segoe UI"/>
+          <w:sz w:val="21"/>
+          <w:szCs w:val="21"/>
+          <w:lang w:eastAsia="nl-BE"/>
+        </w:rPr>
+      </w:pPr>
+      <w:r>
+        <w:rPr>
+          <w:rFonts w:ascii="Segoe UI" w:eastAsia="Times New Roman" w:hAnsi="Segoe UI" w:cs="Segoe UI"/>
+          <w:sz w:val="21"/>
+          <w:szCs w:val="21"/>
+          <w:lang w:eastAsia="nl-BE"/>
+        </w:rPr>
+        <w:t>PCA</w:t>
+      </w:r>
+    </w:p>
+    <w:p>
+      <w:pPr>
+        <w:pStyle w:val="Lijstalinea"/>
+        <w:numPr>
+          <w:ilvl w:val="0"/>
+          <w:numId w:val="2"/>
+        </w:numPr>
+        <w:rPr>
+          <w:rFonts w:ascii="Segoe UI" w:eastAsia="Times New Roman" w:hAnsi="Segoe UI" w:cs="Segoe UI"/>
+          <w:sz w:val="21"/>
+          <w:szCs w:val="21"/>
+          <w:lang w:eastAsia="nl-BE"/>
+        </w:rPr>
+      </w:pPr>
+      <w:r>
+        <w:rPr>
+          <w:rFonts w:ascii="Segoe UI" w:eastAsia="Times New Roman" w:hAnsi="Segoe UI" w:cs="Segoe UI"/>
+          <w:sz w:val="21"/>
+          <w:szCs w:val="21"/>
+          <w:lang w:eastAsia="nl-BE"/>
+        </w:rPr>
+        <w:t>Random forest with feature importance</w:t>
+      </w:r>
+    </w:p>
+    <w:p>
+      <w:pPr>
+        <w:pStyle w:val="Lijstalinea"/>
+        <w:numPr>
+          <w:ilvl w:val="0"/>
+          <w:numId w:val="2"/>
+        </w:numPr>
+        <w:rPr>
+          <w:rFonts w:ascii="Segoe UI" w:eastAsia="Times New Roman" w:hAnsi="Segoe UI" w:cs="Segoe UI"/>
+          <w:sz w:val="21"/>
+          <w:szCs w:val="21"/>
+          <w:lang w:eastAsia="nl-BE"/>
+        </w:rPr>
+      </w:pPr>
+      <w:r>
+        <w:rPr>
+          <w:rFonts w:ascii="Segoe UI" w:eastAsia="Times New Roman" w:hAnsi="Segoe UI" w:cs="Segoe UI"/>
+          <w:sz w:val="21"/>
+          <w:szCs w:val="21"/>
+          <w:lang w:eastAsia="nl-BE"/>
+        </w:rPr>
+        <w:t xml:space="preserve">High correlation filter </w:t>
+      </w:r>
+      <w:r>
+        <w:rPr>
+          <w:rFonts w:ascii="Segoe UI" w:eastAsia="Times New Roman" w:hAnsi="Segoe UI" w:cs="Segoe UI"/>
+          <w:b/>
+          <w:bCs/>
+          <w:sz w:val="21"/>
+          <w:szCs w:val="21"/>
+          <w:lang w:eastAsia="nl-BE"/>
+        </w:rPr>
+        <w:t xml:space="preserve"> </w:t>
+      </w:r>
+    </w:p>
+    <w:p>
+      <w:pPr>
+        <w:rPr>
+          <w:rFonts w:ascii="Segoe UI" w:eastAsia="Times New Roman" w:hAnsi="Segoe UI" w:cs="Segoe UI"/>
+          <w:b/>
+          <w:bCs/>
+          <w:sz w:val="21"/>
+          <w:szCs w:val="21"/>
+          <w:lang w:eastAsia="nl-BE"/>
+        </w:rPr>
+      </w:pPr>
+      <w:r>
+        <w:rPr>
+          <w:rFonts w:ascii="Segoe UI" w:eastAsia="Times New Roman" w:hAnsi="Segoe UI" w:cs="Segoe UI"/>
+          <w:b/>
+          <w:bCs/>
+          <w:sz w:val="21"/>
+          <w:szCs w:val="21"/>
+          <w:lang w:eastAsia="nl-BE"/>
+        </w:rPr>
+        <w:t>Algorithms that will be used</w:t>
+      </w:r>
+    </w:p>
+    <w:p>
+      <w:pPr>
+        <w:pStyle w:val="Lijstalinea"/>
+        <w:numPr>
+          <w:ilvl w:val="0"/>
+          <w:numId w:val="1"/>
+        </w:numPr>
+      </w:pPr>
+      <w:r>
+        <w:t>Elastic net regression model</w:t>
+      </w:r>
+    </w:p>
+    <w:p>
+      <w:pPr>
+        <w:pStyle w:val="Lijstalinea"/>
+        <w:numPr>
+          <w:ilvl w:val="0"/>
+          <w:numId w:val="1"/>
+        </w:numPr>
+      </w:pPr>
+      <w:r>
+        <w:t>Bagging (decision tree)</w:t>
+      </w:r>
+    </w:p>
+    <w:p>
+      <w:pPr>
+        <w:pStyle w:val="Lijstalinea"/>
+        <w:numPr>
+          <w:ilvl w:val="0"/>
+          <w:numId w:val="1"/>
+        </w:numPr>
+      </w:pPr>
+      <w:r>
+        <w:t>Boosting (decision tree)</w:t>
+      </w:r>
+    </w:p>
+    <w:p>
+      <w:pPr>
+        <w:rPr>
+          <w:rFonts w:ascii="Segoe UI" w:eastAsia="Times New Roman" w:hAnsi="Segoe UI" w:cs="Segoe UI"/>
+          <w:b/>
+          <w:bCs/>
+          <w:sz w:val="21"/>
+          <w:szCs w:val="21"/>
+          <w:lang w:eastAsia="nl-BE"/>
+        </w:rPr>
+      </w:pPr>
+    </w:p>
+    <w:p>
+      <w:pPr>
+        <w:rPr>
+          <w:rFonts w:ascii="Segoe UI" w:eastAsia="Times New Roman" w:hAnsi="Segoe UI" w:cs="Segoe UI"/>
+          <w:sz w:val="21"/>
+          <w:szCs w:val="21"/>
+          <w:lang w:eastAsia="nl-BE"/>
+        </w:rPr>
+      </w:pPr>
       <w:bookmarkStart w:id="0" w:name="_GoBack"/>
       <w:bookmarkEnd w:id="0"/>
     </w:p>
+    <w:p>
+      <w:r>
+        <w:rPr>
+          <w:b/>
+          <w:bCs/>
+          <w:u w:val="single"/>
+        </w:rPr>
+        <w:t>Model for each gas</w:t>
+      </w:r>
+      <w:r>
+        <w:rPr>
+          <w:b/>
+          <w:bCs/>
+          <w:u w:val="single"/>
+        </w:rPr>
+        <w:t xml:space="preserve"> </w:t>
+      </w:r>
+    </w:p>
+    <w:p>
+      <w:pPr>
+        <w:rPr>
+          <w:b/>
+          <w:bCs/>
+          <w:u w:val="single"/>
+        </w:rPr>
+      </w:pPr>
+      <w:r>
+        <w:rPr>
+          <w:b/>
+          <w:bCs/>
+          <w:u w:val="single"/>
+        </w:rPr>
+        <w:t>Model containing all the data</w:t>
+      </w:r>
+      <w:r>
+        <w:rPr>
+          <w:b/>
+          <w:bCs/>
+          <w:u w:val="single"/>
+        </w:rPr>
+        <w:t xml:space="preserve"> without gas feature</w:t>
+      </w:r>
+    </w:p>
+    <w:p>
+      <w:pPr>
+        <w:rPr>
+          <w:b/>
+          <w:bCs/>
+          <w:u w:val="single"/>
+        </w:rPr>
+      </w:pPr>
+      <w:r>
+        <w:rPr>
+          <w:b/>
+          <w:bCs/>
+          <w:u w:val="single"/>
+        </w:rPr>
+        <w:t>Model with all the data and gas feature</w:t>
+      </w:r>
+    </w:p>
+    <w:p/>
     <w:sectPr>
       <w:pgSz w:w="11906" w:h="16838"/>
       <w:pgMar w:top="1417" w:right="1417" w:bottom="1417" w:left="1417" w:header="708" w:footer="708" w:gutter="0"/>
@@ -14,6 +408,335 @@
     </w:sectPr>
   </w:body>
 </w:document>
+</file>
+
+<file path=word/numbering.xml><?xml version="1.0" encoding="utf-8"?>
+<w:numbering xmlns:wpc="http://schemas.microsoft.com/office/word/2010/wordprocessingCanvas" xmlns:cx="http://schemas.microsoft.com/office/drawing/2014/chartex" xmlns:cx1="http://schemas.microsoft.com/office/drawing/2015/9/8/chartex" xmlns:cx2="http://schemas.microsoft.com/office/drawing/2015/10/21/chartex" xmlns:cx3="http://schemas.microsoft.com/office/drawing/2016/5/9/chartex" xmlns:cx4="http://schemas.microsoft.com/office/drawing/2016/5/10/chartex" xmlns:cx5="http://schemas.microsoft.com/office/drawing/2016/5/11/chartex" xmlns:cx6="http://schemas.microsoft.com/office/drawing/2016/5/12/chartex" xmlns:cx7="http://schemas.microsoft.com/office/drawing/2016/5/13/chartex" xmlns:cx8="http://schemas.microsoft.com/office/drawing/2016/5/14/chartex" xmlns:mc="http://schemas.openxmlformats.org/markup-compatibility/2006" xmlns:aink="http://schemas.microsoft.com/office/drawing/2016/ink" xmlns:am3d="http://schemas.microsoft.com/office/drawing/2017/model3d" xmlns:o="urn:schemas-microsoft-com:office:office" xmlns:r="http://schemas.openxmlformats.org/officeDocument/2006/relationships" xmlns:m="http://schemas.openxmlformats.org/officeDocument/2006/math" xmlns:v="urn:schemas-microsoft-com:vml" xmlns:wp14="http://schemas.microsoft.com/office/word/2010/wordprocessingDrawing" xmlns:wp="http://schemas.openxmlformats.org/drawingml/2006/wordprocessingDrawing" xmlns:w10="urn:schemas-microsoft-com:office:word" xmlns:w="http://schemas.openxmlformats.org/wordprocessingml/2006/main" xmlns:w14="http://schemas.microsoft.com/office/word/2010/wordml" xmlns:w15="http://schemas.microsoft.com/office/word/2012/wordml" xmlns:w16cid="http://schemas.microsoft.com/office/word/2016/wordml/cid" xmlns:w16se="http://schemas.microsoft.com/office/word/2015/wordml/symex" xmlns:wpg="http://schemas.microsoft.com/office/word/2010/wordprocessingGroup" xmlns:wpi="http://schemas.microsoft.com/office/word/2010/wordprocessingInk" xmlns:wne="http://schemas.microsoft.com/office/word/2006/wordml" xmlns:wps="http://schemas.microsoft.com/office/word/2010/wordprocessingShape" mc:Ignorable="w14 w15 w16se w16cid wp14">
+  <w:abstractNum w:abstractNumId="0" w15:restartNumberingAfterBreak="0">
+    <w:nsid w:val="2268245B"/>
+    <w:multiLevelType w:val="hybridMultilevel"/>
+    <w:tmpl w:val="C6D6A398"/>
+    <w:lvl w:ilvl="0" w:tplc="08130001">
+      <w:start w:val="1"/>
+      <w:numFmt w:val="bullet"/>
+      <w:lvlText w:val=""/>
+      <w:lvlJc w:val="left"/>
+      <w:pPr>
+        <w:ind w:left="360" w:hanging="360"/>
+      </w:pPr>
+      <w:rPr>
+        <w:rFonts w:ascii="Symbol" w:hAnsi="Symbol" w:hint="default"/>
+      </w:rPr>
+    </w:lvl>
+    <w:lvl w:ilvl="1" w:tplc="08130003" w:tentative="1">
+      <w:start w:val="1"/>
+      <w:numFmt w:val="bullet"/>
+      <w:lvlText w:val="o"/>
+      <w:lvlJc w:val="left"/>
+      <w:pPr>
+        <w:ind w:left="1080" w:hanging="360"/>
+      </w:pPr>
+      <w:rPr>
+        <w:rFonts w:ascii="Courier New" w:hAnsi="Courier New" w:cs="Courier New" w:hint="default"/>
+      </w:rPr>
+    </w:lvl>
+    <w:lvl w:ilvl="2" w:tplc="08130005" w:tentative="1">
+      <w:start w:val="1"/>
+      <w:numFmt w:val="bullet"/>
+      <w:lvlText w:val=""/>
+      <w:lvlJc w:val="left"/>
+      <w:pPr>
+        <w:ind w:left="1800" w:hanging="360"/>
+      </w:pPr>
+      <w:rPr>
+        <w:rFonts w:ascii="Wingdings" w:hAnsi="Wingdings" w:hint="default"/>
+      </w:rPr>
+    </w:lvl>
+    <w:lvl w:ilvl="3" w:tplc="08130001" w:tentative="1">
+      <w:start w:val="1"/>
+      <w:numFmt w:val="bullet"/>
+      <w:lvlText w:val=""/>
+      <w:lvlJc w:val="left"/>
+      <w:pPr>
+        <w:ind w:left="2520" w:hanging="360"/>
+      </w:pPr>
+      <w:rPr>
+        <w:rFonts w:ascii="Symbol" w:hAnsi="Symbol" w:hint="default"/>
+      </w:rPr>
+    </w:lvl>
+    <w:lvl w:ilvl="4" w:tplc="08130003" w:tentative="1">
+      <w:start w:val="1"/>
+      <w:numFmt w:val="bullet"/>
+      <w:lvlText w:val="o"/>
+      <w:lvlJc w:val="left"/>
+      <w:pPr>
+        <w:ind w:left="3240" w:hanging="360"/>
+      </w:pPr>
+      <w:rPr>
+        <w:rFonts w:ascii="Courier New" w:hAnsi="Courier New" w:cs="Courier New" w:hint="default"/>
+      </w:rPr>
+    </w:lvl>
+    <w:lvl w:ilvl="5" w:tplc="08130005" w:tentative="1">
+      <w:start w:val="1"/>
+      <w:numFmt w:val="bullet"/>
+      <w:lvlText w:val=""/>
+      <w:lvlJc w:val="left"/>
+      <w:pPr>
+        <w:ind w:left="3960" w:hanging="360"/>
+      </w:pPr>
+      <w:rPr>
+        <w:rFonts w:ascii="Wingdings" w:hAnsi="Wingdings" w:hint="default"/>
+      </w:rPr>
+    </w:lvl>
+    <w:lvl w:ilvl="6" w:tplc="08130001" w:tentative="1">
+      <w:start w:val="1"/>
+      <w:numFmt w:val="bullet"/>
+      <w:lvlText w:val=""/>
+      <w:lvlJc w:val="left"/>
+      <w:pPr>
+        <w:ind w:left="4680" w:hanging="360"/>
+      </w:pPr>
+      <w:rPr>
+        <w:rFonts w:ascii="Symbol" w:hAnsi="Symbol" w:hint="default"/>
+      </w:rPr>
+    </w:lvl>
+    <w:lvl w:ilvl="7" w:tplc="08130003" w:tentative="1">
+      <w:start w:val="1"/>
+      <w:numFmt w:val="bullet"/>
+      <w:lvlText w:val="o"/>
+      <w:lvlJc w:val="left"/>
+      <w:pPr>
+        <w:ind w:left="5400" w:hanging="360"/>
+      </w:pPr>
+      <w:rPr>
+        <w:rFonts w:ascii="Courier New" w:hAnsi="Courier New" w:cs="Courier New" w:hint="default"/>
+      </w:rPr>
+    </w:lvl>
+    <w:lvl w:ilvl="8" w:tplc="08130005" w:tentative="1">
+      <w:start w:val="1"/>
+      <w:numFmt w:val="bullet"/>
+      <w:lvlText w:val=""/>
+      <w:lvlJc w:val="left"/>
+      <w:pPr>
+        <w:ind w:left="6120" w:hanging="360"/>
+      </w:pPr>
+      <w:rPr>
+        <w:rFonts w:ascii="Wingdings" w:hAnsi="Wingdings" w:hint="default"/>
+      </w:rPr>
+    </w:lvl>
+  </w:abstractNum>
+  <w:abstractNum w:abstractNumId="1" w15:restartNumberingAfterBreak="0">
+    <w:nsid w:val="60D76655"/>
+    <w:multiLevelType w:val="hybridMultilevel"/>
+    <w:tmpl w:val="425EA0F2"/>
+    <w:lvl w:ilvl="0" w:tplc="08130001">
+      <w:start w:val="1"/>
+      <w:numFmt w:val="bullet"/>
+      <w:lvlText w:val=""/>
+      <w:lvlJc w:val="left"/>
+      <w:pPr>
+        <w:ind w:left="720" w:hanging="360"/>
+      </w:pPr>
+      <w:rPr>
+        <w:rFonts w:ascii="Symbol" w:hAnsi="Symbol" w:hint="default"/>
+      </w:rPr>
+    </w:lvl>
+    <w:lvl w:ilvl="1" w:tplc="08130003" w:tentative="1">
+      <w:start w:val="1"/>
+      <w:numFmt w:val="bullet"/>
+      <w:lvlText w:val="o"/>
+      <w:lvlJc w:val="left"/>
+      <w:pPr>
+        <w:ind w:left="1440" w:hanging="360"/>
+      </w:pPr>
+      <w:rPr>
+        <w:rFonts w:ascii="Courier New" w:hAnsi="Courier New" w:cs="Courier New" w:hint="default"/>
+      </w:rPr>
+    </w:lvl>
+    <w:lvl w:ilvl="2" w:tplc="08130005" w:tentative="1">
+      <w:start w:val="1"/>
+      <w:numFmt w:val="bullet"/>
+      <w:lvlText w:val=""/>
+      <w:lvlJc w:val="left"/>
+      <w:pPr>
+        <w:ind w:left="2160" w:hanging="360"/>
+      </w:pPr>
+      <w:rPr>
+        <w:rFonts w:ascii="Wingdings" w:hAnsi="Wingdings" w:hint="default"/>
+      </w:rPr>
+    </w:lvl>
+    <w:lvl w:ilvl="3" w:tplc="08130001" w:tentative="1">
+      <w:start w:val="1"/>
+      <w:numFmt w:val="bullet"/>
+      <w:lvlText w:val=""/>
+      <w:lvlJc w:val="left"/>
+      <w:pPr>
+        <w:ind w:left="2880" w:hanging="360"/>
+      </w:pPr>
+      <w:rPr>
+        <w:rFonts w:ascii="Symbol" w:hAnsi="Symbol" w:hint="default"/>
+      </w:rPr>
+    </w:lvl>
+    <w:lvl w:ilvl="4" w:tplc="08130003" w:tentative="1">
+      <w:start w:val="1"/>
+      <w:numFmt w:val="bullet"/>
+      <w:lvlText w:val="o"/>
+      <w:lvlJc w:val="left"/>
+      <w:pPr>
+        <w:ind w:left="3600" w:hanging="360"/>
+      </w:pPr>
+      <w:rPr>
+        <w:rFonts w:ascii="Courier New" w:hAnsi="Courier New" w:cs="Courier New" w:hint="default"/>
+      </w:rPr>
+    </w:lvl>
+    <w:lvl w:ilvl="5" w:tplc="08130005" w:tentative="1">
+      <w:start w:val="1"/>
+      <w:numFmt w:val="bullet"/>
+      <w:lvlText w:val=""/>
+      <w:lvlJc w:val="left"/>
+      <w:pPr>
+        <w:ind w:left="4320" w:hanging="360"/>
+      </w:pPr>
+      <w:rPr>
+        <w:rFonts w:ascii="Wingdings" w:hAnsi="Wingdings" w:hint="default"/>
+      </w:rPr>
+    </w:lvl>
+    <w:lvl w:ilvl="6" w:tplc="08130001" w:tentative="1">
+      <w:start w:val="1"/>
+      <w:numFmt w:val="bullet"/>
+      <w:lvlText w:val=""/>
+      <w:lvlJc w:val="left"/>
+      <w:pPr>
+        <w:ind w:left="5040" w:hanging="360"/>
+      </w:pPr>
+      <w:rPr>
+        <w:rFonts w:ascii="Symbol" w:hAnsi="Symbol" w:hint="default"/>
+      </w:rPr>
+    </w:lvl>
+    <w:lvl w:ilvl="7" w:tplc="08130003" w:tentative="1">
+      <w:start w:val="1"/>
+      <w:numFmt w:val="bullet"/>
+      <w:lvlText w:val="o"/>
+      <w:lvlJc w:val="left"/>
+      <w:pPr>
+        <w:ind w:left="5760" w:hanging="360"/>
+      </w:pPr>
+      <w:rPr>
+        <w:rFonts w:ascii="Courier New" w:hAnsi="Courier New" w:cs="Courier New" w:hint="default"/>
+      </w:rPr>
+    </w:lvl>
+    <w:lvl w:ilvl="8" w:tplc="08130005" w:tentative="1">
+      <w:start w:val="1"/>
+      <w:numFmt w:val="bullet"/>
+      <w:lvlText w:val=""/>
+      <w:lvlJc w:val="left"/>
+      <w:pPr>
+        <w:ind w:left="6480" w:hanging="360"/>
+      </w:pPr>
+      <w:rPr>
+        <w:rFonts w:ascii="Wingdings" w:hAnsi="Wingdings" w:hint="default"/>
+      </w:rPr>
+    </w:lvl>
+  </w:abstractNum>
+  <w:abstractNum w:abstractNumId="2" w15:restartNumberingAfterBreak="0">
+    <w:nsid w:val="70DF6235"/>
+    <w:multiLevelType w:val="hybridMultilevel"/>
+    <w:tmpl w:val="D5965AD0"/>
+    <w:lvl w:ilvl="0" w:tplc="0813000F">
+      <w:start w:val="1"/>
+      <w:numFmt w:val="decimal"/>
+      <w:lvlText w:val="%1."/>
+      <w:lvlJc w:val="left"/>
+      <w:pPr>
+        <w:ind w:left="360" w:hanging="360"/>
+      </w:pPr>
+      <w:rPr>
+        <w:rFonts w:hint="default"/>
+      </w:rPr>
+    </w:lvl>
+    <w:lvl w:ilvl="1" w:tplc="08130019" w:tentative="1">
+      <w:start w:val="1"/>
+      <w:numFmt w:val="lowerLetter"/>
+      <w:lvlText w:val="%2."/>
+      <w:lvlJc w:val="left"/>
+      <w:pPr>
+        <w:ind w:left="1080" w:hanging="360"/>
+      </w:pPr>
+    </w:lvl>
+    <w:lvl w:ilvl="2" w:tplc="0813001B" w:tentative="1">
+      <w:start w:val="1"/>
+      <w:numFmt w:val="lowerRoman"/>
+      <w:lvlText w:val="%3."/>
+      <w:lvlJc w:val="right"/>
+      <w:pPr>
+        <w:ind w:left="1800" w:hanging="180"/>
+      </w:pPr>
+    </w:lvl>
+    <w:lvl w:ilvl="3" w:tplc="0813000F" w:tentative="1">
+      <w:start w:val="1"/>
+      <w:numFmt w:val="decimal"/>
+      <w:lvlText w:val="%4."/>
+      <w:lvlJc w:val="left"/>
+      <w:pPr>
+        <w:ind w:left="2520" w:hanging="360"/>
+      </w:pPr>
+    </w:lvl>
+    <w:lvl w:ilvl="4" w:tplc="08130019" w:tentative="1">
+      <w:start w:val="1"/>
+      <w:numFmt w:val="lowerLetter"/>
+      <w:lvlText w:val="%5."/>
+      <w:lvlJc w:val="left"/>
+      <w:pPr>
+        <w:ind w:left="3240" w:hanging="360"/>
+      </w:pPr>
+    </w:lvl>
+    <w:lvl w:ilvl="5" w:tplc="0813001B" w:tentative="1">
+      <w:start w:val="1"/>
+      <w:numFmt w:val="lowerRoman"/>
+      <w:lvlText w:val="%6."/>
+      <w:lvlJc w:val="right"/>
+      <w:pPr>
+        <w:ind w:left="3960" w:hanging="180"/>
+      </w:pPr>
+    </w:lvl>
+    <w:lvl w:ilvl="6" w:tplc="0813000F" w:tentative="1">
+      <w:start w:val="1"/>
+      <w:numFmt w:val="decimal"/>
+      <w:lvlText w:val="%7."/>
+      <w:lvlJc w:val="left"/>
+      <w:pPr>
+        <w:ind w:left="4680" w:hanging="360"/>
+      </w:pPr>
+    </w:lvl>
+    <w:lvl w:ilvl="7" w:tplc="08130019" w:tentative="1">
+      <w:start w:val="1"/>
+      <w:numFmt w:val="lowerLetter"/>
+      <w:lvlText w:val="%8."/>
+      <w:lvlJc w:val="left"/>
+      <w:pPr>
+        <w:ind w:left="5400" w:hanging="360"/>
+      </w:pPr>
+    </w:lvl>
+    <w:lvl w:ilvl="8" w:tplc="0813001B" w:tentative="1">
+      <w:start w:val="1"/>
+      <w:numFmt w:val="lowerRoman"/>
+      <w:lvlText w:val="%9."/>
+      <w:lvlJc w:val="right"/>
+      <w:pPr>
+        <w:ind w:left="6120" w:hanging="180"/>
+      </w:pPr>
+    </w:lvl>
+  </w:abstractNum>
+  <w:num w:numId="1">
+    <w:abstractNumId w:val="2"/>
+  </w:num>
+  <w:num w:numId="2">
+    <w:abstractNumId w:val="0"/>
+  </w:num>
+  <w:num w:numId="3">
+    <w:abstractNumId w:val="1"/>
+  </w:num>
+</w:numbering>
 </file>
 
 <file path=word/styles.xml><?xml version="1.0" encoding="utf-8"?>
@@ -139,6 +862,7 @@
     <w:lsdException w:name="HTML Sample" w:semiHidden="1" w:unhideWhenUsed="1"/>
     <w:lsdException w:name="HTML Typewriter" w:semiHidden="1" w:unhideWhenUsed="1"/>
     <w:lsdException w:name="HTML Variable" w:semiHidden="1" w:unhideWhenUsed="1"/>
+    <w:lsdException w:name="Normal Table" w:semiHidden="1" w:unhideWhenUsed="1"/>
     <w:lsdException w:name="annotation subject" w:semiHidden="1" w:unhideWhenUsed="1"/>
     <w:lsdException w:name="No List" w:semiHidden="1" w:unhideWhenUsed="1"/>
     <w:lsdException w:name="Outline List 1" w:semiHidden="1" w:unhideWhenUsed="1"/>
@@ -185,8 +909,10 @@
     <w:lsdException w:name="Table Subtle 2" w:semiHidden="1" w:unhideWhenUsed="1"/>
     <w:lsdException w:name="Table Web 1" w:semiHidden="1" w:unhideWhenUsed="1"/>
     <w:lsdException w:name="Table Web 2" w:semiHidden="1" w:unhideWhenUsed="1"/>
+    <w:lsdException w:name="Table Web 3" w:semiHidden="1" w:unhideWhenUsed="1"/>
     <w:lsdException w:name="Balloon Text" w:semiHidden="1" w:unhideWhenUsed="1"/>
     <w:lsdException w:name="Table Grid" w:uiPriority="39"/>
+    <w:lsdException w:name="Table Theme" w:semiHidden="1" w:unhideWhenUsed="1"/>
     <w:lsdException w:name="Placeholder Text" w:semiHidden="1"/>
     <w:lsdException w:name="No Spacing" w:uiPriority="1" w:qFormat="1"/>
     <w:lsdException w:name="Light Shading" w:uiPriority="60"/>
@@ -547,6 +1273,17 @@
       <w:szCs w:val="24"/>
     </w:rPr>
   </w:style>
+  <w:style w:type="paragraph" w:styleId="Lijstalinea">
+    <w:name w:val="List Paragraph"/>
+    <w:basedOn w:val="Standaard"/>
+    <w:uiPriority w:val="34"/>
+    <w:qFormat/>
+    <w:rsid w:val="00F82FC3"/>
+    <w:pPr>
+      <w:ind w:left="720"/>
+      <w:contextualSpacing/>
+    </w:pPr>
+  </w:style>
 </w:styles>
 </file>
 

</xml_diff>

<commit_message>
Eerste ruwe versie van het protocol.
</commit_message>
<xml_diff>
--- a/protocol.docx
+++ b/protocol.docx
@@ -7,12 +7,14 @@
         <w:rPr>
           <w:b/>
           <w:bCs/>
+          <w:u w:val="single"/>
         </w:rPr>
       </w:pPr>
       <w:r>
         <w:rPr>
           <w:b/>
           <w:bCs/>
+          <w:u w:val="single"/>
         </w:rPr>
         <w:t>Pre-processing</w:t>
       </w:r>
@@ -22,132 +24,215 @@
         <w:t xml:space="preserve">The data is </w:t>
       </w:r>
       <w:r>
-        <w:t xml:space="preserve">distributed over several files, as we want only one pandas dataframe with all the observations, the different files will be combined to one data frame. </w:t>
-      </w:r>
-      <w:r>
-        <w:t xml:space="preserve"> As the pre-processing is already </w:t>
-      </w:r>
-      <w:r>
-        <w:t xml:space="preserve"> executed</w:t>
-      </w:r>
-      <w:r>
-        <w:t xml:space="preserve">, </w:t>
-      </w:r>
-      <w:r>
-        <w:t xml:space="preserve">no missing data </w:t>
-      </w:r>
-      <w:r>
-        <w:t xml:space="preserve">handling </w:t>
-      </w:r>
-      <w:r>
-        <w:t>ha</w:t>
-      </w:r>
-      <w:r>
-        <w:t>s</w:t>
-      </w:r>
-      <w:r>
-        <w:t xml:space="preserve"> to performed. </w:t>
-      </w:r>
-      <w:r>
-        <w:t xml:space="preserve">No column is categorical and thus no dummy-coding has to be performed. The resulting dataset is cleaned and thus ready to analyze. </w:t>
+        <w:t>saved into ten</w:t>
+      </w:r>
+      <w:r>
+        <w:t xml:space="preserve"> </w:t>
+      </w:r>
+      <w:r>
+        <w:t>files. These files will be combined together to obtain a dataframe with all observations. Next, a missing value analysis will be performed. Each observation wi</w:t>
+      </w:r>
+      <w:r>
+        <w:t>th a missing value for the target variable will be removed. Columns with more than 30% missing values will be removed. The proportion of rows with at least one missing value will be determined. If this proportion is more than 30%, then the missing values will be replaced by mean imputations. If the proportion is less than 30%, each of these rows will be removed.</w:t>
+      </w:r>
+      <w:r>
+        <w:t xml:space="preserve"> </w:t>
+      </w:r>
+      <w:r>
+        <w:t>A</w:t>
+      </w:r>
+      <w:r>
+        <w:t>n isolation forest will be used</w:t>
+      </w:r>
+      <w:r>
+        <w:t xml:space="preserve"> to </w:t>
+      </w:r>
+      <w:r>
+        <w:t xml:space="preserve">detect </w:t>
+      </w:r>
+      <w:r>
+        <w:t xml:space="preserve">the proportion of outliers. … </w:t>
       </w:r>
     </w:p>
     <w:p>
-      <w:pPr>
-        <w:rPr>
-          <w:rFonts w:ascii="Segoe UI" w:eastAsia="Times New Roman" w:hAnsi="Segoe UI" w:cs="Segoe UI"/>
-          <w:sz w:val="21"/>
-          <w:szCs w:val="21"/>
-          <w:lang w:eastAsia="nl-BE"/>
-        </w:rPr>
-      </w:pPr>
-      <w:r>
-        <w:t>T</w:t>
-      </w:r>
-      <w:r>
-        <w:t>he</w:t>
-      </w:r>
-      <w:r>
-        <w:t xml:space="preserve"> </w:t>
-      </w:r>
-      <w:r>
-        <w:t xml:space="preserve">initial </w:t>
-      </w:r>
-      <w:r>
-        <w:t xml:space="preserve">dataset contains 130 features </w:t>
-      </w:r>
-      <w:r>
-        <w:rPr>
-          <w:rFonts w:ascii="Segoe UI" w:eastAsia="Times New Roman" w:hAnsi="Segoe UI" w:cs="Segoe UI"/>
-          <w:sz w:val="21"/>
-          <w:szCs w:val="21"/>
-          <w:lang w:eastAsia="nl-BE"/>
-        </w:rPr>
-        <w:t>but the</w:t>
-      </w:r>
-      <w:r>
-        <w:rPr>
-          <w:rFonts w:ascii="Segoe UI" w:eastAsia="Times New Roman" w:hAnsi="Segoe UI" w:cs="Segoe UI"/>
-          <w:sz w:val="21"/>
-          <w:szCs w:val="21"/>
-          <w:lang w:eastAsia="nl-BE"/>
-        </w:rPr>
-        <w:t>se</w:t>
-      </w:r>
-      <w:r>
-        <w:rPr>
-          <w:rFonts w:ascii="Segoe UI" w:eastAsia="Times New Roman" w:hAnsi="Segoe UI" w:cs="Segoe UI"/>
-          <w:sz w:val="21"/>
-          <w:szCs w:val="21"/>
-          <w:lang w:eastAsia="nl-BE"/>
-        </w:rPr>
-        <w:t xml:space="preserve"> are not informative</w:t>
-      </w:r>
-      <w:r>
-        <w:rPr>
-          <w:rFonts w:ascii="Segoe UI" w:eastAsia="Times New Roman" w:hAnsi="Segoe UI" w:cs="Segoe UI"/>
-          <w:sz w:val="21"/>
-          <w:szCs w:val="21"/>
-          <w:lang w:eastAsia="nl-BE"/>
-        </w:rPr>
-        <w:t xml:space="preserve">. Therefore </w:t>
-      </w:r>
-      <w:r>
-        <w:rPr>
-          <w:rFonts w:ascii="Segoe UI" w:eastAsia="Times New Roman" w:hAnsi="Segoe UI" w:cs="Segoe UI"/>
-          <w:sz w:val="21"/>
-          <w:szCs w:val="21"/>
-          <w:lang w:eastAsia="nl-BE"/>
-        </w:rPr>
-        <w:t>the choice of algorithms that will be used did not take into account the interpretability.</w:t>
+      <w:r>
+        <w:t xml:space="preserve">The different tasks depent on whether gas type is used as feature. To obtain an idea of the influence of gas as an unique feature, the difference of the mean …  </w:t>
       </w:r>
     </w:p>
     <w:p>
+      <w:r>
+        <w:t xml:space="preserve">Three tasks have to be fulfilled. </w:t>
+      </w:r>
+      <w:r>
+        <w:t>A unique approach will be performed for each task</w:t>
+      </w:r>
+      <w:r>
+        <w:t>. However, each of these approaches will start with the creation of a baseline-model. Such that the basic performance of different models can be compared.</w:t>
+      </w:r>
+    </w:p>
+    <w:p>
       <w:pPr>
         <w:rPr>
-          <w:rFonts w:ascii="Segoe UI" w:eastAsia="Times New Roman" w:hAnsi="Segoe UI" w:cs="Segoe UI"/>
-          <w:sz w:val="21"/>
-          <w:szCs w:val="21"/>
-          <w:lang w:eastAsia="nl-BE"/>
+          <w:b/>
+          <w:bCs/>
+          <w:u w:val="single"/>
         </w:rPr>
       </w:pPr>
       <w:r>
         <w:rPr>
-          <w:rFonts w:ascii="Segoe UI" w:eastAsia="Times New Roman" w:hAnsi="Segoe UI" w:cs="Segoe UI"/>
-          <w:sz w:val="21"/>
-          <w:szCs w:val="21"/>
-          <w:lang w:eastAsia="nl-BE"/>
+          <w:b/>
+          <w:bCs/>
+          <w:u w:val="single"/>
         </w:rPr>
-        <w:t xml:space="preserve">To start a linear regression model will be created on all the features, this will be used as starting </w:t>
-      </w:r>
-      <w:r>
+        <w:t>1. Single regression model to estimate the concentration of any gases</w:t>
+      </w:r>
+    </w:p>
+    <w:p>
+      <w:r>
+        <w:t>T</w:t>
+      </w:r>
+      <w:r>
+        <w:t>he gas feature is dropped from the dataset.</w:t>
+      </w:r>
+      <w:r>
+        <w:t xml:space="preserve"> </w:t>
+      </w:r>
+      <w:r>
+        <w:t xml:space="preserve"> A linear regression model will be created as baseline model to compare the performance. </w:t>
+      </w:r>
+      <w:r>
+        <w:t xml:space="preserve">Next </w:t>
+      </w:r>
+      <w:r>
+        <w:t xml:space="preserve">the dataset will be normalized </w:t>
+      </w:r>
+      <w:r>
+        <w:t xml:space="preserve">and </w:t>
+      </w:r>
+      <w:r>
+        <w:t>PCA</w:t>
+      </w:r>
+      <w:r>
+        <w:t xml:space="preserve"> </w:t>
+      </w:r>
+      <w:r>
+        <w:t xml:space="preserve">will be </w:t>
+      </w:r>
+      <w:r>
+        <w:t xml:space="preserve">applied </w:t>
+      </w:r>
+      <w:r>
+        <w:t>with a minimum variance of 95%.</w:t>
+      </w:r>
+      <w:r>
+        <w:t xml:space="preserve"> A </w:t>
+      </w:r>
+      <w:r>
+        <w:t xml:space="preserve">tree-boosting </w:t>
+      </w:r>
+      <w:r>
+        <w:t>algorithm will be applied to</w:t>
+      </w:r>
+      <w:r>
+        <w:t xml:space="preserve"> the</w:t>
+      </w:r>
+      <w:r>
+        <w:t xml:space="preserve"> PCA output. </w:t>
+      </w:r>
+      <w:r>
+        <w:t xml:space="preserve"> </w:t>
+      </w:r>
+      <w:r>
+        <w:t>To tune the hyperparameter ‘max_depth’ a grid search with cross-validation</w:t>
+      </w:r>
+      <w:r>
+        <w:t xml:space="preserve"> (k=3). Next, the hyperparameter ‘n_estimators’ will be tuned again with a grid_search and cross-validation (k=10). </w:t>
+      </w:r>
+    </w:p>
+    <w:p>
+      <w:pPr>
         <w:rPr>
-          <w:rFonts w:ascii="Segoe UI" w:eastAsia="Times New Roman" w:hAnsi="Segoe UI" w:cs="Segoe UI"/>
-          <w:sz w:val="21"/>
-          <w:szCs w:val="21"/>
-          <w:lang w:eastAsia="nl-BE"/>
+          <w:b/>
+          <w:bCs/>
+          <w:u w:val="single"/>
         </w:rPr>
-        <w:t xml:space="preserve">point such that model amandements can be compared. </w:t>
+      </w:pPr>
+      <w:r>
+        <w:rPr>
+          <w:b/>
+          <w:bCs/>
+          <w:u w:val="single"/>
+        </w:rPr>
+        <w:t xml:space="preserve">2. </w:t>
+      </w:r>
+      <w:r>
+        <w:rPr>
+          <w:b/>
+          <w:bCs/>
+          <w:u w:val="single"/>
+        </w:rPr>
+        <w:t>Model with all the data and gas feature</w:t>
+      </w:r>
+    </w:p>
+    <w:p>
+      <w:r>
+        <w:t xml:space="preserve">Dummy coding will be used to transform  the categorical “gas” </w:t>
+      </w:r>
+      <w:r>
+        <w:t xml:space="preserve">to k numerical columns. </w:t>
+      </w:r>
+      <w:r>
+        <w:t>A linear regression model will be created as baseline model to compare the performance.</w:t>
+      </w:r>
+      <w:r>
+        <w:t xml:space="preserve"> Next, a random forest algorithm will be applied to indentify the feature importance of </w:t>
+      </w:r>
+      <w:r>
+        <w:t>all the non-gas columns. Features that are indentified as not important are removed</w:t>
+      </w:r>
+      <w:r>
+        <w:t xml:space="preserve">. </w:t>
+      </w:r>
+      <w:r>
+        <w:t>A grid search with k=10 cross-validation will be used to tune the hyperparameter.</w:t>
+      </w:r>
+    </w:p>
+    <w:p>
+      <w:pPr>
+        <w:rPr>
+          <w:b/>
+          <w:bCs/>
+          <w:u w:val="single"/>
+        </w:rPr>
+      </w:pPr>
+      <w:r>
+        <w:rPr>
+          <w:b/>
+          <w:bCs/>
+          <w:u w:val="single"/>
+        </w:rPr>
+        <w:t xml:space="preserve">3. </w:t>
+      </w:r>
+      <w:r>
+        <w:rPr>
+          <w:b/>
+          <w:bCs/>
+          <w:u w:val="single"/>
+        </w:rPr>
+        <w:t>Model for each gas</w:t>
+      </w:r>
+      <w:r>
+        <w:rPr>
+          <w:b/>
+          <w:bCs/>
+          <w:u w:val="single"/>
+        </w:rPr>
+        <w:t xml:space="preserve"> </w:t>
+      </w:r>
+    </w:p>
+    <w:p>
+      <w:r>
+        <w:t>The sub dataset for each gas will be created. Next an elastic net regression model will be created for each dataset. The hyperparameter will be tuned by the use of cross-validation.</w:t>
       </w:r>
     </w:p>
     <w:p>
@@ -170,236 +255,13 @@
           <w:szCs w:val="21"/>
           <w:lang w:eastAsia="nl-BE"/>
         </w:rPr>
-        <w:t>Dimension reduction</w:t>
+        <w:t>No exact dimension reduction technique is used.</w:t>
       </w:r>
     </w:p>
     <w:p>
-      <w:pPr>
-        <w:pStyle w:val="Lijstalinea"/>
-        <w:numPr>
-          <w:ilvl w:val="0"/>
-          <w:numId w:val="2"/>
-        </w:numPr>
-        <w:rPr>
-          <w:rFonts w:ascii="Segoe UI" w:eastAsia="Times New Roman" w:hAnsi="Segoe UI" w:cs="Segoe UI"/>
-          <w:sz w:val="21"/>
-          <w:szCs w:val="21"/>
-          <w:lang w:eastAsia="nl-BE"/>
-        </w:rPr>
-      </w:pPr>
-      <w:r>
-        <w:rPr>
-          <w:rFonts w:ascii="Segoe UI" w:eastAsia="Times New Roman" w:hAnsi="Segoe UI" w:cs="Segoe UI"/>
-          <w:sz w:val="21"/>
-          <w:szCs w:val="21"/>
-          <w:lang w:eastAsia="nl-BE"/>
-        </w:rPr>
-        <w:t>PCA</w:t>
-      </w:r>
-    </w:p>
-    <w:p>
-      <w:pPr>
-        <w:pStyle w:val="Lijstalinea"/>
-        <w:numPr>
-          <w:ilvl w:val="0"/>
-          <w:numId w:val="2"/>
-        </w:numPr>
-        <w:rPr>
-          <w:rFonts w:ascii="Segoe UI" w:eastAsia="Times New Roman" w:hAnsi="Segoe UI" w:cs="Segoe UI"/>
-          <w:sz w:val="21"/>
-          <w:szCs w:val="21"/>
-          <w:lang w:eastAsia="nl-BE"/>
-        </w:rPr>
-      </w:pPr>
-      <w:r>
-        <w:rPr>
-          <w:rFonts w:ascii="Segoe UI" w:eastAsia="Times New Roman" w:hAnsi="Segoe UI" w:cs="Segoe UI"/>
-          <w:sz w:val="21"/>
-          <w:szCs w:val="21"/>
-          <w:lang w:eastAsia="nl-BE"/>
-        </w:rPr>
-        <w:t>Random forest with feature importance</w:t>
-      </w:r>
-    </w:p>
-    <w:p>
-      <w:pPr>
-        <w:pStyle w:val="Lijstalinea"/>
-        <w:numPr>
-          <w:ilvl w:val="0"/>
-          <w:numId w:val="2"/>
-        </w:numPr>
-        <w:rPr>
-          <w:rFonts w:ascii="Segoe UI" w:eastAsia="Times New Roman" w:hAnsi="Segoe UI" w:cs="Segoe UI"/>
-          <w:sz w:val="21"/>
-          <w:szCs w:val="21"/>
-          <w:lang w:eastAsia="nl-BE"/>
-        </w:rPr>
-      </w:pPr>
-      <w:r>
-        <w:rPr>
-          <w:rFonts w:ascii="Segoe UI" w:eastAsia="Times New Roman" w:hAnsi="Segoe UI" w:cs="Segoe UI"/>
-          <w:sz w:val="21"/>
-          <w:szCs w:val="21"/>
-          <w:lang w:eastAsia="nl-BE"/>
-        </w:rPr>
-        <w:t xml:space="preserve">High correlation filter </w:t>
-      </w:r>
-      <w:r>
-        <w:rPr>
-          <w:rFonts w:ascii="Segoe UI" w:eastAsia="Times New Roman" w:hAnsi="Segoe UI" w:cs="Segoe UI"/>
-          <w:b/>
-          <w:bCs/>
-          <w:sz w:val="21"/>
-          <w:szCs w:val="21"/>
-          <w:lang w:eastAsia="nl-BE"/>
-        </w:rPr>
-        <w:t xml:space="preserve"> </w:t>
-      </w:r>
-    </w:p>
-    <w:p>
-      <w:pPr>
-        <w:rPr>
-          <w:rFonts w:ascii="Segoe UI" w:eastAsia="Times New Roman" w:hAnsi="Segoe UI" w:cs="Segoe UI"/>
-          <w:b/>
-          <w:bCs/>
-          <w:sz w:val="21"/>
-          <w:szCs w:val="21"/>
-          <w:lang w:eastAsia="nl-BE"/>
-        </w:rPr>
-      </w:pPr>
-      <w:r>
-        <w:rPr>
-          <w:rFonts w:ascii="Segoe UI" w:eastAsia="Times New Roman" w:hAnsi="Segoe UI" w:cs="Segoe UI"/>
-          <w:b/>
-          <w:bCs/>
-          <w:sz w:val="21"/>
-          <w:szCs w:val="21"/>
-          <w:lang w:eastAsia="nl-BE"/>
-        </w:rPr>
-        <w:t>Algorithms that will be used</w:t>
-      </w:r>
-    </w:p>
-    <w:p>
-      <w:pPr>
-        <w:pStyle w:val="Lijstalinea"/>
-        <w:numPr>
-          <w:ilvl w:val="0"/>
-          <w:numId w:val="1"/>
-        </w:numPr>
-      </w:pPr>
-      <w:r>
-        <w:t>Elastic net regression model</w:t>
-      </w:r>
-    </w:p>
-    <w:p>
-      <w:pPr>
-        <w:pStyle w:val="Lijstalinea"/>
-        <w:numPr>
-          <w:ilvl w:val="0"/>
-          <w:numId w:val="1"/>
-        </w:numPr>
-      </w:pPr>
-      <w:r>
-        <w:t>Bagging (decision tree)</w:t>
-      </w:r>
-    </w:p>
-    <w:p>
-      <w:pPr>
-        <w:pStyle w:val="Lijstalinea"/>
-        <w:numPr>
-          <w:ilvl w:val="0"/>
-          <w:numId w:val="1"/>
-        </w:numPr>
-      </w:pPr>
-      <w:r>
-        <w:t>Boosting (decision tree)</w:t>
-      </w:r>
-    </w:p>
-    <w:p>
-      <w:pPr>
-        <w:rPr>
-          <w:rFonts w:ascii="Segoe UI" w:eastAsia="Times New Roman" w:hAnsi="Segoe UI" w:cs="Segoe UI"/>
-          <w:b/>
-          <w:bCs/>
-          <w:sz w:val="21"/>
-          <w:szCs w:val="21"/>
-          <w:lang w:eastAsia="nl-BE"/>
-        </w:rPr>
-      </w:pPr>
-    </w:p>
-    <w:p>
-      <w:pPr>
-        <w:rPr>
-          <w:rFonts w:ascii="Segoe UI" w:eastAsia="Times New Roman" w:hAnsi="Segoe UI" w:cs="Segoe UI"/>
-          <w:sz w:val="21"/>
-          <w:szCs w:val="21"/>
-          <w:lang w:eastAsia="nl-BE"/>
-        </w:rPr>
-      </w:pPr>
       <w:bookmarkStart w:id="0" w:name="_GoBack"/>
       <w:bookmarkEnd w:id="0"/>
     </w:p>
-    <w:p>
-      <w:r>
-        <w:rPr>
-          <w:b/>
-          <w:bCs/>
-          <w:u w:val="single"/>
-        </w:rPr>
-        <w:t>Model for each gas</w:t>
-      </w:r>
-      <w:r>
-        <w:rPr>
-          <w:b/>
-          <w:bCs/>
-          <w:u w:val="single"/>
-        </w:rPr>
-        <w:t xml:space="preserve"> </w:t>
-      </w:r>
-    </w:p>
-    <w:p>
-      <w:pPr>
-        <w:rPr>
-          <w:b/>
-          <w:bCs/>
-          <w:u w:val="single"/>
-        </w:rPr>
-      </w:pPr>
-      <w:r>
-        <w:rPr>
-          <w:b/>
-          <w:bCs/>
-          <w:u w:val="single"/>
-        </w:rPr>
-        <w:t>Model containing all the data</w:t>
-      </w:r>
-      <w:r>
-        <w:rPr>
-          <w:b/>
-          <w:bCs/>
-          <w:u w:val="single"/>
-        </w:rPr>
-        <w:t xml:space="preserve"> without gas feature</w:t>
-      </w:r>
-    </w:p>
-    <w:p>
-      <w:pPr>
-        <w:rPr>
-          <w:b/>
-          <w:bCs/>
-          <w:u w:val="single"/>
-        </w:rPr>
-      </w:pPr>
-      <w:r>
-        <w:rPr>
-          <w:b/>
-          <w:bCs/>
-          <w:u w:val="single"/>
-        </w:rPr>
-        <w:t>Model with all the data and gas feature</w:t>
-      </w:r>
-    </w:p>
-    <w:p/>
     <w:sectPr>
       <w:pgSz w:w="11906" w:h="16838"/>
       <w:pgMar w:top="1417" w:right="1417" w:bottom="1417" w:left="1417" w:header="708" w:footer="708" w:gutter="0"/>

</xml_diff>